<commit_message>
remove CLOSING PHASE & fix FE bugs
</commit_message>
<xml_diff>
--- a/docs/BDP305x_SD.docx
+++ b/docs/BDP305x_SD.docx
@@ -164,24 +164,14 @@
       <w:r>
         <w:t xml:space="preserve">Figure </w:t>
       </w:r>
-      <w:r>
-        <w:fldChar w:fldCharType="begin"/>
-      </w:r>
-      <w:r>
-        <w:instrText xml:space="preserve"> SEQ Figure \* ARABIC </w:instrText>
-      </w:r>
-      <w:r>
-        <w:fldChar w:fldCharType="separate"/>
-      </w:r>
-      <w:r>
-        <w:rPr>
-          <w:noProof/>
-        </w:rPr>
-        <w:t>1</w:t>
-      </w:r>
-      <w:r>
-        <w:fldChar w:fldCharType="end"/>
-      </w:r>
+      <w:fldSimple w:instr=" SEQ Figure \* ARABIC ">
+        <w:r>
+          <w:rPr>
+            <w:noProof/>
+          </w:rPr>
+          <w:t>1</w:t>
+        </w:r>
+      </w:fldSimple>
       <w:r>
         <w:t xml:space="preserve"> High level architecture of </w:t>
       </w:r>
@@ -326,24 +316,14 @@
       <w:r>
         <w:t xml:space="preserve">Figure </w:t>
       </w:r>
-      <w:r>
-        <w:fldChar w:fldCharType="begin"/>
-      </w:r>
-      <w:r>
-        <w:instrText xml:space="preserve"> SEQ Figure \* ARABIC </w:instrText>
-      </w:r>
-      <w:r>
-        <w:fldChar w:fldCharType="separate"/>
-      </w:r>
-      <w:r>
-        <w:rPr>
-          <w:noProof/>
-        </w:rPr>
-        <w:t>2</w:t>
-      </w:r>
-      <w:r>
-        <w:fldChar w:fldCharType="end"/>
-      </w:r>
+      <w:fldSimple w:instr=" SEQ Figure \* ARABIC ">
+        <w:r>
+          <w:rPr>
+            <w:noProof/>
+          </w:rPr>
+          <w:t>2</w:t>
+        </w:r>
+      </w:fldSimple>
       <w:r>
         <w:t xml:space="preserve"> main contract design</w:t>
       </w:r>
@@ -365,43 +345,7 @@
           <w:sz w:val="26"/>
           <w:szCs w:val="26"/>
         </w:rPr>
-        <w:t>2.</w:t>
-      </w:r>
-      <w:r>
-        <w:rPr>
-          <w:rFonts w:ascii="Arial" w:hAnsi="Arial" w:cs="Arial"/>
-          <w:b/>
-          <w:sz w:val="26"/>
-          <w:szCs w:val="26"/>
-        </w:rPr>
-        <w:t>2</w:t>
-      </w:r>
-      <w:r>
-        <w:rPr>
-          <w:rFonts w:ascii="Arial" w:hAnsi="Arial" w:cs="Arial"/>
-          <w:b/>
-          <w:sz w:val="26"/>
-          <w:szCs w:val="26"/>
-        </w:rPr>
-        <w:t xml:space="preserve">. </w:t>
-      </w:r>
-      <w:r>
-        <w:rPr>
-          <w:rFonts w:ascii="Arial" w:hAnsi="Arial" w:cs="Arial"/>
-          <w:b/>
-          <w:sz w:val="26"/>
-          <w:szCs w:val="26"/>
-        </w:rPr>
-        <w:t>Session</w:t>
-      </w:r>
-      <w:r>
-        <w:rPr>
-          <w:rFonts w:ascii="Arial" w:hAnsi="Arial" w:cs="Arial"/>
-          <w:b/>
-          <w:sz w:val="26"/>
-          <w:szCs w:val="26"/>
-        </w:rPr>
-        <w:t xml:space="preserve"> contract</w:t>
+        <w:t>2.2. Session contract</w:t>
       </w:r>
     </w:p>
     <w:p>
@@ -415,10 +359,10 @@
         </w:rPr>
         <w:lastRenderedPageBreak/>
         <w:drawing>
-          <wp:inline distT="0" distB="0" distL="0" distR="0" wp14:anchorId="686F7E8D" wp14:editId="1856CFC0">
-            <wp:extent cx="3257550" cy="6305550"/>
+          <wp:inline distT="0" distB="0" distL="0" distR="0" wp14:anchorId="626A3951" wp14:editId="1013E727">
+            <wp:extent cx="2575560" cy="4998720"/>
             <wp:effectExtent l="0" t="0" r="0" b="0"/>
-            <wp:docPr id="6" name="Picture 6"/>
+            <wp:docPr id="3" name="Picture 3"/>
             <wp:cNvGraphicFramePr>
               <a:graphicFrameLocks xmlns:a="http://schemas.openxmlformats.org/drawingml/2006/main" noChangeAspect="1"/>
             </wp:cNvGraphicFramePr>
@@ -426,23 +370,36 @@
               <a:graphicData uri="http://schemas.openxmlformats.org/drawingml/2006/picture">
                 <pic:pic xmlns:pic="http://schemas.openxmlformats.org/drawingml/2006/picture">
                   <pic:nvPicPr>
-                    <pic:cNvPr id="1" name=""/>
-                    <pic:cNvPicPr/>
+                    <pic:cNvPr id="0" name="Picture 1"/>
+                    <pic:cNvPicPr>
+                      <a:picLocks noChangeAspect="1" noChangeArrowheads="1"/>
+                    </pic:cNvPicPr>
                   </pic:nvPicPr>
                   <pic:blipFill>
-                    <a:blip r:embed="rId10"/>
+                    <a:blip r:embed="rId10">
+                      <a:extLst>
+                        <a:ext uri="{28A0092B-C50C-407E-A947-70E740481C1C}">
+                          <a14:useLocalDpi xmlns:a14="http://schemas.microsoft.com/office/drawing/2010/main" val="0"/>
+                        </a:ext>
+                      </a:extLst>
+                    </a:blip>
+                    <a:srcRect/>
                     <a:stretch>
                       <a:fillRect/>
                     </a:stretch>
                   </pic:blipFill>
-                  <pic:spPr>
+                  <pic:spPr bwMode="auto">
                     <a:xfrm>
                       <a:off x="0" y="0"/>
-                      <a:ext cx="3257550" cy="6305550"/>
+                      <a:ext cx="2575560" cy="4998720"/>
                     </a:xfrm>
                     <a:prstGeom prst="rect">
                       <a:avLst/>
                     </a:prstGeom>
+                    <a:noFill/>
+                    <a:ln>
+                      <a:noFill/>
+                    </a:ln>
                   </pic:spPr>
                 </pic:pic>
               </a:graphicData>
@@ -602,7 +559,6 @@
           <w:sz w:val="26"/>
           <w:szCs w:val="26"/>
         </w:rPr>
-        <w:lastRenderedPageBreak/>
         <w:t>Function purpose: create new session</w:t>
       </w:r>
     </w:p>
@@ -744,7 +700,7 @@
       <w:pPr>
         <w:pStyle w:val="ListParagraph"/>
         <w:numPr>
-          <w:ilvl w:val="2"/>
+          <w:ilvl w:val="3"/>
           <w:numId w:val="1"/>
         </w:numPr>
         <w:rPr>
@@ -759,6 +715,39 @@
           <w:sz w:val="26"/>
           <w:szCs w:val="26"/>
         </w:rPr>
+        <w:t>uint256[] _</w:t>
+      </w:r>
+      <w:proofErr w:type="spellStart"/>
+      <w:r>
+        <w:rPr>
+          <w:rFonts w:ascii="Arial" w:hAnsi="Arial" w:cs="Arial"/>
+          <w:sz w:val="26"/>
+          <w:szCs w:val="26"/>
+        </w:rPr>
+        <w:t>sessionDuration</w:t>
+      </w:r>
+      <w:proofErr w:type="spellEnd"/>
+    </w:p>
+    <w:p>
+      <w:pPr>
+        <w:pStyle w:val="ListParagraph"/>
+        <w:numPr>
+          <w:ilvl w:val="2"/>
+          <w:numId w:val="1"/>
+        </w:numPr>
+        <w:rPr>
+          <w:rFonts w:ascii="Arial" w:hAnsi="Arial" w:cs="Arial"/>
+          <w:sz w:val="26"/>
+          <w:szCs w:val="26"/>
+        </w:rPr>
+      </w:pPr>
+      <w:r>
+        <w:rPr>
+          <w:rFonts w:ascii="Arial" w:hAnsi="Arial" w:cs="Arial"/>
+          <w:sz w:val="26"/>
+          <w:szCs w:val="26"/>
+        </w:rPr>
+        <w:lastRenderedPageBreak/>
         <w:t>Return type: Session</w:t>
       </w:r>
     </w:p>
@@ -991,7 +980,7 @@
           <w:sz w:val="26"/>
           <w:szCs w:val="26"/>
         </w:rPr>
-        <w:t xml:space="preserve">, </w:t>
+        <w:t>,</w:t>
       </w:r>
     </w:p>
     <w:p>
@@ -1013,7 +1002,23 @@
           <w:sz w:val="26"/>
           <w:szCs w:val="26"/>
         </w:rPr>
-        <w:t>string[] memory _</w:t>
+        <w:t>uint256</w:t>
+      </w:r>
+      <w:r>
+        <w:rPr>
+          <w:rFonts w:ascii="Arial" w:hAnsi="Arial" w:cs="Arial"/>
+          <w:sz w:val="26"/>
+          <w:szCs w:val="26"/>
+        </w:rPr>
+        <w:t xml:space="preserve"> </w:t>
+      </w:r>
+      <w:r>
+        <w:rPr>
+          <w:rFonts w:ascii="Arial" w:hAnsi="Arial" w:cs="Arial"/>
+          <w:sz w:val="26"/>
+          <w:szCs w:val="26"/>
+        </w:rPr>
+        <w:t>_</w:t>
       </w:r>
       <w:proofErr w:type="spellStart"/>
       <w:r>
@@ -1022,7 +1027,7 @@
           <w:sz w:val="26"/>
           <w:szCs w:val="26"/>
         </w:rPr>
-        <w:t>productImages</w:t>
+        <w:t>sessionDuration</w:t>
       </w:r>
       <w:proofErr w:type="spellEnd"/>
       <w:r>
@@ -1587,8 +1592,128 @@
           <w:sz w:val="26"/>
           <w:szCs w:val="26"/>
         </w:rPr>
+        <w:t>string memory _email</w:t>
+      </w:r>
+    </w:p>
+    <w:p>
+      <w:pPr>
+        <w:pStyle w:val="ListParagraph"/>
+        <w:numPr>
+          <w:ilvl w:val="2"/>
+          <w:numId w:val="2"/>
+        </w:numPr>
+        <w:rPr>
+          <w:rFonts w:ascii="Arial" w:hAnsi="Arial" w:cs="Arial"/>
+          <w:sz w:val="26"/>
+          <w:szCs w:val="26"/>
+        </w:rPr>
+      </w:pPr>
+      <w:r>
+        <w:rPr>
+          <w:rFonts w:ascii="Arial" w:hAnsi="Arial" w:cs="Arial"/>
+          <w:sz w:val="26"/>
+          <w:szCs w:val="26"/>
+        </w:rPr>
+        <w:t xml:space="preserve">Return type: </w:t>
+      </w:r>
+      <w:r>
+        <w:rPr>
+          <w:rFonts w:ascii="Arial" w:hAnsi="Arial" w:cs="Arial"/>
+          <w:sz w:val="26"/>
+          <w:szCs w:val="26"/>
+        </w:rPr>
+        <w:t>none</w:t>
+      </w:r>
+    </w:p>
+    <w:p>
+      <w:pPr>
+        <w:ind w:left="720" w:firstLine="720"/>
+        <w:rPr>
+          <w:rFonts w:ascii="Arial" w:hAnsi="Arial" w:cs="Arial"/>
+          <w:sz w:val="26"/>
+          <w:szCs w:val="26"/>
+        </w:rPr>
+      </w:pPr>
+      <w:r>
+        <w:rPr>
+          <w:rFonts w:ascii="Arial" w:hAnsi="Arial" w:cs="Arial"/>
+          <w:sz w:val="26"/>
+          <w:szCs w:val="26"/>
+        </w:rPr>
+        <w:t xml:space="preserve">3.1.6 </w:t>
+      </w:r>
+      <w:proofErr w:type="spellStart"/>
+      <w:r>
+        <w:rPr>
+          <w:rFonts w:ascii="Arial" w:hAnsi="Arial" w:cs="Arial"/>
+          <w:sz w:val="26"/>
+          <w:szCs w:val="26"/>
+        </w:rPr>
+        <w:t>getParticipant</w:t>
+      </w:r>
+      <w:proofErr w:type="spellEnd"/>
+    </w:p>
+    <w:p>
+      <w:pPr>
+        <w:pStyle w:val="ListParagraph"/>
+        <w:numPr>
+          <w:ilvl w:val="2"/>
+          <w:numId w:val="2"/>
+        </w:numPr>
+        <w:rPr>
+          <w:rFonts w:ascii="Arial" w:hAnsi="Arial" w:cs="Arial"/>
+          <w:sz w:val="26"/>
+          <w:szCs w:val="26"/>
+        </w:rPr>
+      </w:pPr>
+      <w:r>
+        <w:rPr>
+          <w:rFonts w:ascii="Arial" w:hAnsi="Arial" w:cs="Arial"/>
+          <w:sz w:val="26"/>
+          <w:szCs w:val="26"/>
+        </w:rPr>
+        <w:t xml:space="preserve">Function name: </w:t>
+      </w:r>
+      <w:proofErr w:type="spellStart"/>
+      <w:r>
+        <w:rPr>
+          <w:rFonts w:ascii="Arial" w:hAnsi="Arial" w:cs="Arial"/>
+          <w:sz w:val="26"/>
+          <w:szCs w:val="26"/>
+        </w:rPr>
+        <w:t>getParticipant</w:t>
+      </w:r>
+      <w:proofErr w:type="spellEnd"/>
+    </w:p>
+    <w:p>
+      <w:pPr>
+        <w:pStyle w:val="ListParagraph"/>
+        <w:numPr>
+          <w:ilvl w:val="2"/>
+          <w:numId w:val="2"/>
+        </w:numPr>
+        <w:rPr>
+          <w:rFonts w:ascii="Arial" w:hAnsi="Arial" w:cs="Arial"/>
+          <w:sz w:val="26"/>
+          <w:szCs w:val="26"/>
+        </w:rPr>
+      </w:pPr>
+      <w:r>
+        <w:rPr>
+          <w:rFonts w:ascii="Arial" w:hAnsi="Arial" w:cs="Arial"/>
+          <w:sz w:val="26"/>
+          <w:szCs w:val="26"/>
+        </w:rPr>
         <w:lastRenderedPageBreak/>
-        <w:t>string memory _email</w:t>
+        <w:t xml:space="preserve">Function purpose: </w:t>
+      </w:r>
+      <w:r>
+        <w:rPr>
+          <w:rFonts w:ascii="Arial" w:hAnsi="Arial" w:cs="Arial"/>
+          <w:sz w:val="26"/>
+          <w:szCs w:val="26"/>
+        </w:rPr>
+        <w:t>get user information</w:t>
       </w:r>
     </w:p>
     <w:p>
@@ -1610,6 +1735,36 @@
           <w:sz w:val="26"/>
           <w:szCs w:val="26"/>
         </w:rPr>
+        <w:t xml:space="preserve">List of parameters: </w:t>
+      </w:r>
+      <w:r>
+        <w:rPr>
+          <w:rFonts w:ascii="Arial" w:hAnsi="Arial" w:cs="Arial"/>
+          <w:sz w:val="26"/>
+          <w:szCs w:val="26"/>
+        </w:rPr>
+        <w:t>none</w:t>
+      </w:r>
+    </w:p>
+    <w:p>
+      <w:pPr>
+        <w:pStyle w:val="ListParagraph"/>
+        <w:numPr>
+          <w:ilvl w:val="2"/>
+          <w:numId w:val="2"/>
+        </w:numPr>
+        <w:rPr>
+          <w:rFonts w:ascii="Arial" w:hAnsi="Arial" w:cs="Arial"/>
+          <w:sz w:val="26"/>
+          <w:szCs w:val="26"/>
+        </w:rPr>
+      </w:pPr>
+      <w:r>
+        <w:rPr>
+          <w:rFonts w:ascii="Arial" w:hAnsi="Arial" w:cs="Arial"/>
+          <w:sz w:val="26"/>
+          <w:szCs w:val="26"/>
+        </w:rPr>
         <w:t xml:space="preserve">Return type: </w:t>
       </w:r>
       <w:r>
@@ -1618,11 +1773,200 @@
           <w:sz w:val="26"/>
           <w:szCs w:val="26"/>
         </w:rPr>
+        <w:t>Participant memory</w:t>
+      </w:r>
+    </w:p>
+    <w:p>
+      <w:pPr>
+        <w:rPr>
+          <w:rFonts w:ascii="Arial" w:hAnsi="Arial" w:cs="Arial"/>
+          <w:sz w:val="26"/>
+          <w:szCs w:val="26"/>
+        </w:rPr>
+      </w:pPr>
+      <w:r>
+        <w:rPr>
+          <w:rFonts w:ascii="Arial" w:hAnsi="Arial" w:cs="Arial"/>
+          <w:sz w:val="26"/>
+          <w:szCs w:val="26"/>
+        </w:rPr>
+        <w:t xml:space="preserve"> </w:t>
+      </w:r>
+      <w:r>
+        <w:rPr>
+          <w:rFonts w:ascii="Arial" w:hAnsi="Arial" w:cs="Arial"/>
+          <w:sz w:val="26"/>
+          <w:szCs w:val="26"/>
+        </w:rPr>
+        <w:tab/>
+      </w:r>
+      <w:r>
+        <w:rPr>
+          <w:rFonts w:ascii="Arial" w:hAnsi="Arial" w:cs="Arial"/>
+          <w:sz w:val="26"/>
+          <w:szCs w:val="26"/>
+        </w:rPr>
+        <w:tab/>
+      </w:r>
+      <w:r>
+        <w:rPr>
+          <w:rFonts w:ascii="Arial" w:hAnsi="Arial" w:cs="Arial"/>
+          <w:sz w:val="26"/>
+          <w:szCs w:val="26"/>
+        </w:rPr>
+        <w:t>3.1.7</w:t>
+      </w:r>
+      <w:r>
+        <w:rPr>
+          <w:rFonts w:ascii="Arial" w:hAnsi="Arial" w:cs="Arial"/>
+          <w:sz w:val="26"/>
+          <w:szCs w:val="26"/>
+        </w:rPr>
+        <w:t xml:space="preserve"> </w:t>
+      </w:r>
+      <w:r>
+        <w:rPr>
+          <w:rFonts w:ascii="Arial" w:hAnsi="Arial" w:cs="Arial"/>
+          <w:sz w:val="26"/>
+          <w:szCs w:val="26"/>
+        </w:rPr>
+        <w:t xml:space="preserve"> </w:t>
+      </w:r>
+      <w:proofErr w:type="spellStart"/>
+      <w:r>
+        <w:rPr>
+          <w:rFonts w:ascii="Arial" w:hAnsi="Arial" w:cs="Arial"/>
+          <w:sz w:val="26"/>
+          <w:szCs w:val="26"/>
+        </w:rPr>
+        <w:t>getParticipants</w:t>
+      </w:r>
+      <w:proofErr w:type="spellEnd"/>
+    </w:p>
+    <w:p>
+      <w:pPr>
+        <w:pStyle w:val="ListParagraph"/>
+        <w:numPr>
+          <w:ilvl w:val="2"/>
+          <w:numId w:val="2"/>
+        </w:numPr>
+        <w:rPr>
+          <w:rFonts w:ascii="Arial" w:hAnsi="Arial" w:cs="Arial"/>
+          <w:sz w:val="26"/>
+          <w:szCs w:val="26"/>
+        </w:rPr>
+      </w:pPr>
+      <w:r>
+        <w:rPr>
+          <w:rFonts w:ascii="Arial" w:hAnsi="Arial" w:cs="Arial"/>
+          <w:sz w:val="26"/>
+          <w:szCs w:val="26"/>
+        </w:rPr>
+        <w:t xml:space="preserve">Function name: </w:t>
+      </w:r>
+      <w:proofErr w:type="spellStart"/>
+      <w:r>
+        <w:rPr>
+          <w:rFonts w:ascii="Arial" w:hAnsi="Arial" w:cs="Arial"/>
+          <w:sz w:val="26"/>
+          <w:szCs w:val="26"/>
+        </w:rPr>
+        <w:t>getParticipants</w:t>
+      </w:r>
+      <w:proofErr w:type="spellEnd"/>
+    </w:p>
+    <w:p>
+      <w:pPr>
+        <w:pStyle w:val="ListParagraph"/>
+        <w:numPr>
+          <w:ilvl w:val="2"/>
+          <w:numId w:val="2"/>
+        </w:numPr>
+        <w:rPr>
+          <w:rFonts w:ascii="Arial" w:hAnsi="Arial" w:cs="Arial"/>
+          <w:sz w:val="26"/>
+          <w:szCs w:val="26"/>
+        </w:rPr>
+      </w:pPr>
+      <w:r>
+        <w:rPr>
+          <w:rFonts w:ascii="Arial" w:hAnsi="Arial" w:cs="Arial"/>
+          <w:sz w:val="26"/>
+          <w:szCs w:val="26"/>
+        </w:rPr>
+        <w:t xml:space="preserve">Function purpose: </w:t>
+      </w:r>
+      <w:r>
+        <w:rPr>
+          <w:rFonts w:ascii="Arial" w:hAnsi="Arial" w:cs="Arial"/>
+          <w:sz w:val="26"/>
+          <w:szCs w:val="26"/>
+        </w:rPr>
+        <w:t>get all user information</w:t>
+      </w:r>
+    </w:p>
+    <w:p>
+      <w:pPr>
+        <w:pStyle w:val="ListParagraph"/>
+        <w:numPr>
+          <w:ilvl w:val="2"/>
+          <w:numId w:val="2"/>
+        </w:numPr>
+        <w:rPr>
+          <w:rFonts w:ascii="Arial" w:hAnsi="Arial" w:cs="Arial"/>
+          <w:sz w:val="26"/>
+          <w:szCs w:val="26"/>
+        </w:rPr>
+      </w:pPr>
+      <w:r>
+        <w:rPr>
+          <w:rFonts w:ascii="Arial" w:hAnsi="Arial" w:cs="Arial"/>
+          <w:sz w:val="26"/>
+          <w:szCs w:val="26"/>
+        </w:rPr>
+        <w:t xml:space="preserve">List of parameters: </w:t>
+      </w:r>
+      <w:r>
+        <w:rPr>
+          <w:rFonts w:ascii="Arial" w:hAnsi="Arial" w:cs="Arial"/>
+          <w:sz w:val="26"/>
+          <w:szCs w:val="26"/>
+        </w:rPr>
         <w:t>none</w:t>
       </w:r>
     </w:p>
     <w:p>
       <w:pPr>
+        <w:pStyle w:val="ListParagraph"/>
+        <w:numPr>
+          <w:ilvl w:val="2"/>
+          <w:numId w:val="2"/>
+        </w:numPr>
+        <w:rPr>
+          <w:rFonts w:ascii="Arial" w:hAnsi="Arial" w:cs="Arial"/>
+          <w:sz w:val="26"/>
+          <w:szCs w:val="26"/>
+        </w:rPr>
+      </w:pPr>
+      <w:r>
+        <w:rPr>
+          <w:rFonts w:ascii="Arial" w:hAnsi="Arial" w:cs="Arial"/>
+          <w:sz w:val="26"/>
+          <w:szCs w:val="26"/>
+        </w:rPr>
+        <w:t xml:space="preserve">Return type: </w:t>
+      </w:r>
+      <w:r>
+        <w:rPr>
+          <w:rFonts w:ascii="Arial" w:hAnsi="Arial" w:cs="Arial"/>
+          <w:sz w:val="26"/>
+          <w:szCs w:val="26"/>
+        </w:rPr>
+        <w:t>Participant[] memory</w:t>
+      </w:r>
+    </w:p>
+    <w:p>
+      <w:pPr>
         <w:ind w:left="720" w:firstLine="720"/>
         <w:rPr>
           <w:rFonts w:ascii="Arial" w:hAnsi="Arial" w:cs="Arial"/>
@@ -1636,7 +1980,7 @@
           <w:sz w:val="26"/>
           <w:szCs w:val="26"/>
         </w:rPr>
-        <w:t xml:space="preserve">3.1.6 </w:t>
+        <w:t xml:space="preserve">3.1.8 </w:t>
       </w:r>
       <w:proofErr w:type="spellStart"/>
       <w:r>
@@ -1645,7 +1989,7 @@
           <w:sz w:val="26"/>
           <w:szCs w:val="26"/>
         </w:rPr>
-        <w:t>getParticipant</w:t>
+        <w:t>incrementParticipantNumberOfSession</w:t>
       </w:r>
       <w:proofErr w:type="spellEnd"/>
     </w:p>
@@ -1677,7 +2021,7 @@
           <w:sz w:val="26"/>
           <w:szCs w:val="26"/>
         </w:rPr>
-        <w:t>getParticipant</w:t>
+        <w:t>incrementParticipantNumberOfSession</w:t>
       </w:r>
       <w:proofErr w:type="spellEnd"/>
     </w:p>
@@ -1708,23 +2052,7 @@
           <w:sz w:val="26"/>
           <w:szCs w:val="26"/>
         </w:rPr>
-        <w:t xml:space="preserve">get </w:t>
-      </w:r>
-      <w:r>
-        <w:rPr>
-          <w:rFonts w:ascii="Arial" w:hAnsi="Arial" w:cs="Arial"/>
-          <w:sz w:val="26"/>
-          <w:szCs w:val="26"/>
-        </w:rPr>
-        <w:t xml:space="preserve">user </w:t>
-      </w:r>
-      <w:r>
-        <w:rPr>
-          <w:rFonts w:ascii="Arial" w:hAnsi="Arial" w:cs="Arial"/>
-          <w:sz w:val="26"/>
-          <w:szCs w:val="26"/>
-        </w:rPr>
-        <w:t>information</w:t>
+        <w:t>increase number of session of participant who joins session by 1</w:t>
       </w:r>
     </w:p>
     <w:p>
@@ -1754,11 +2082,85 @@
           <w:sz w:val="26"/>
           <w:szCs w:val="26"/>
         </w:rPr>
+        <w:t>address _account</w:t>
+      </w:r>
+    </w:p>
+    <w:p>
+      <w:pPr>
+        <w:pStyle w:val="ListParagraph"/>
+        <w:numPr>
+          <w:ilvl w:val="2"/>
+          <w:numId w:val="2"/>
+        </w:numPr>
+        <w:rPr>
+          <w:rFonts w:ascii="Arial" w:hAnsi="Arial" w:cs="Arial"/>
+          <w:sz w:val="26"/>
+          <w:szCs w:val="26"/>
+        </w:rPr>
+      </w:pPr>
+      <w:r>
+        <w:rPr>
+          <w:rFonts w:ascii="Arial" w:hAnsi="Arial" w:cs="Arial"/>
+          <w:sz w:val="26"/>
+          <w:szCs w:val="26"/>
+        </w:rPr>
+        <w:t xml:space="preserve">Return type: </w:t>
+      </w:r>
+      <w:r>
+        <w:rPr>
+          <w:rFonts w:ascii="Arial" w:hAnsi="Arial" w:cs="Arial"/>
+          <w:sz w:val="26"/>
+          <w:szCs w:val="26"/>
+        </w:rPr>
         <w:t>none</w:t>
       </w:r>
     </w:p>
     <w:p>
       <w:pPr>
+        <w:ind w:left="720" w:firstLine="720"/>
+        <w:rPr>
+          <w:rFonts w:ascii="Arial" w:hAnsi="Arial" w:cs="Arial"/>
+          <w:sz w:val="26"/>
+          <w:szCs w:val="26"/>
+        </w:rPr>
+      </w:pPr>
+      <w:r>
+        <w:rPr>
+          <w:rFonts w:ascii="Arial" w:hAnsi="Arial" w:cs="Arial"/>
+          <w:sz w:val="26"/>
+          <w:szCs w:val="26"/>
+        </w:rPr>
+        <w:t>3.1.</w:t>
+      </w:r>
+      <w:r>
+        <w:rPr>
+          <w:rFonts w:ascii="Arial" w:hAnsi="Arial" w:cs="Arial"/>
+          <w:sz w:val="26"/>
+          <w:szCs w:val="26"/>
+        </w:rPr>
+        <w:t>9</w:t>
+      </w:r>
+      <w:r>
+        <w:rPr>
+          <w:rFonts w:ascii="Arial" w:hAnsi="Arial" w:cs="Arial"/>
+          <w:sz w:val="26"/>
+          <w:szCs w:val="26"/>
+        </w:rPr>
+        <w:t xml:space="preserve"> </w:t>
+      </w:r>
+      <w:proofErr w:type="spellStart"/>
+      <w:r>
+        <w:rPr>
+          <w:rFonts w:ascii="Arial" w:hAnsi="Arial" w:cs="Arial"/>
+          <w:sz w:val="26"/>
+          <w:szCs w:val="26"/>
+        </w:rPr>
+        <w:t>getParticipantNumberOfJoinedSession</w:t>
+      </w:r>
+      <w:proofErr w:type="spellEnd"/>
+    </w:p>
+    <w:p>
+      <w:pPr>
         <w:pStyle w:val="ListParagraph"/>
         <w:numPr>
           <w:ilvl w:val="2"/>
@@ -1776,6 +2178,98 @@
           <w:sz w:val="26"/>
           <w:szCs w:val="26"/>
         </w:rPr>
+        <w:t xml:space="preserve">Function name: </w:t>
+      </w:r>
+      <w:proofErr w:type="spellStart"/>
+      <w:r>
+        <w:rPr>
+          <w:rFonts w:ascii="Arial" w:hAnsi="Arial" w:cs="Arial"/>
+          <w:sz w:val="26"/>
+          <w:szCs w:val="26"/>
+        </w:rPr>
+        <w:t>getParticipantNumberOfJoinedSession</w:t>
+      </w:r>
+      <w:proofErr w:type="spellEnd"/>
+    </w:p>
+    <w:p>
+      <w:pPr>
+        <w:pStyle w:val="ListParagraph"/>
+        <w:numPr>
+          <w:ilvl w:val="2"/>
+          <w:numId w:val="2"/>
+        </w:numPr>
+        <w:rPr>
+          <w:rFonts w:ascii="Arial" w:hAnsi="Arial" w:cs="Arial"/>
+          <w:sz w:val="26"/>
+          <w:szCs w:val="26"/>
+        </w:rPr>
+      </w:pPr>
+      <w:r>
+        <w:rPr>
+          <w:rFonts w:ascii="Arial" w:hAnsi="Arial" w:cs="Arial"/>
+          <w:sz w:val="26"/>
+          <w:szCs w:val="26"/>
+        </w:rPr>
+        <w:t xml:space="preserve">Function purpose: </w:t>
+      </w:r>
+      <w:r>
+        <w:rPr>
+          <w:rFonts w:ascii="Arial" w:hAnsi="Arial" w:cs="Arial"/>
+          <w:sz w:val="26"/>
+          <w:szCs w:val="26"/>
+        </w:rPr>
+        <w:t>get number of session that a user has joined</w:t>
+      </w:r>
+    </w:p>
+    <w:p>
+      <w:pPr>
+        <w:pStyle w:val="ListParagraph"/>
+        <w:numPr>
+          <w:ilvl w:val="2"/>
+          <w:numId w:val="2"/>
+        </w:numPr>
+        <w:rPr>
+          <w:rFonts w:ascii="Arial" w:hAnsi="Arial" w:cs="Arial"/>
+          <w:sz w:val="26"/>
+          <w:szCs w:val="26"/>
+        </w:rPr>
+      </w:pPr>
+      <w:r>
+        <w:rPr>
+          <w:rFonts w:ascii="Arial" w:hAnsi="Arial" w:cs="Arial"/>
+          <w:sz w:val="26"/>
+          <w:szCs w:val="26"/>
+        </w:rPr>
+        <w:t xml:space="preserve">List of parameters: </w:t>
+      </w:r>
+      <w:r>
+        <w:rPr>
+          <w:rFonts w:ascii="Arial" w:hAnsi="Arial" w:cs="Arial"/>
+          <w:sz w:val="26"/>
+          <w:szCs w:val="26"/>
+        </w:rPr>
+        <w:t>address _account</w:t>
+      </w:r>
+    </w:p>
+    <w:p>
+      <w:pPr>
+        <w:pStyle w:val="ListParagraph"/>
+        <w:numPr>
+          <w:ilvl w:val="2"/>
+          <w:numId w:val="2"/>
+        </w:numPr>
+        <w:rPr>
+          <w:rFonts w:ascii="Arial" w:hAnsi="Arial" w:cs="Arial"/>
+          <w:sz w:val="26"/>
+          <w:szCs w:val="26"/>
+        </w:rPr>
+      </w:pPr>
+      <w:r>
+        <w:rPr>
+          <w:rFonts w:ascii="Arial" w:hAnsi="Arial" w:cs="Arial"/>
+          <w:sz w:val="26"/>
+          <w:szCs w:val="26"/>
+        </w:rPr>
         <w:t xml:space="preserve">Return type: </w:t>
       </w:r>
       <w:r>
@@ -1784,64 +2278,25 @@
           <w:sz w:val="26"/>
           <w:szCs w:val="26"/>
         </w:rPr>
-        <w:t>Participant memory</w:t>
-      </w:r>
-    </w:p>
-    <w:p>
-      <w:pPr>
-        <w:rPr>
-          <w:rFonts w:ascii="Arial" w:hAnsi="Arial" w:cs="Arial"/>
-          <w:sz w:val="26"/>
-          <w:szCs w:val="26"/>
-        </w:rPr>
-      </w:pPr>
-      <w:r>
-        <w:rPr>
-          <w:rFonts w:ascii="Arial" w:hAnsi="Arial" w:cs="Arial"/>
-          <w:sz w:val="26"/>
-          <w:szCs w:val="26"/>
-        </w:rPr>
-        <w:t xml:space="preserve"> </w:t>
-      </w:r>
-      <w:r>
-        <w:rPr>
-          <w:rFonts w:ascii="Arial" w:hAnsi="Arial" w:cs="Arial"/>
-          <w:sz w:val="26"/>
-          <w:szCs w:val="26"/>
-        </w:rPr>
-        <w:tab/>
-      </w:r>
-      <w:r>
-        <w:rPr>
-          <w:rFonts w:ascii="Arial" w:hAnsi="Arial" w:cs="Arial"/>
-          <w:sz w:val="26"/>
-          <w:szCs w:val="26"/>
-        </w:rPr>
-        <w:tab/>
-      </w:r>
-      <w:r>
-        <w:rPr>
-          <w:rFonts w:ascii="Arial" w:hAnsi="Arial" w:cs="Arial"/>
-          <w:sz w:val="26"/>
-          <w:szCs w:val="26"/>
-        </w:rPr>
-        <w:t>3.1.7</w:t>
-      </w:r>
-      <w:r>
-        <w:rPr>
-          <w:rFonts w:ascii="Arial" w:hAnsi="Arial" w:cs="Arial"/>
-          <w:sz w:val="26"/>
-          <w:szCs w:val="26"/>
-        </w:rPr>
-        <w:t xml:space="preserve"> </w:t>
-      </w:r>
-      <w:r>
-        <w:rPr>
-          <w:rFonts w:ascii="Arial" w:hAnsi="Arial" w:cs="Arial"/>
-          <w:sz w:val="26"/>
-          <w:szCs w:val="26"/>
-        </w:rPr>
-        <w:t xml:space="preserve"> </w:t>
+        <w:t>uint256</w:t>
+      </w:r>
+    </w:p>
+    <w:p>
+      <w:pPr>
+        <w:ind w:left="720" w:firstLine="720"/>
+        <w:rPr>
+          <w:rFonts w:ascii="Arial" w:hAnsi="Arial" w:cs="Arial"/>
+          <w:sz w:val="26"/>
+          <w:szCs w:val="26"/>
+        </w:rPr>
+      </w:pPr>
+      <w:r>
+        <w:rPr>
+          <w:rFonts w:ascii="Arial" w:hAnsi="Arial" w:cs="Arial"/>
+          <w:sz w:val="26"/>
+          <w:szCs w:val="26"/>
+        </w:rPr>
+        <w:t xml:space="preserve">3.1.10 </w:t>
       </w:r>
       <w:proofErr w:type="spellStart"/>
       <w:r>
@@ -1850,15 +2305,7 @@
           <w:sz w:val="26"/>
           <w:szCs w:val="26"/>
         </w:rPr>
-        <w:t>getParticipant</w:t>
-      </w:r>
-      <w:r>
-        <w:rPr>
-          <w:rFonts w:ascii="Arial" w:hAnsi="Arial" w:cs="Arial"/>
-          <w:sz w:val="26"/>
-          <w:szCs w:val="26"/>
-        </w:rPr>
-        <w:t>s</w:t>
+        <w:t>getParticipantDeviation</w:t>
       </w:r>
       <w:proofErr w:type="spellEnd"/>
     </w:p>
@@ -1890,15 +2337,7 @@
           <w:sz w:val="26"/>
           <w:szCs w:val="26"/>
         </w:rPr>
-        <w:t>getParticipant</w:t>
-      </w:r>
-      <w:r>
-        <w:rPr>
-          <w:rFonts w:ascii="Arial" w:hAnsi="Arial" w:cs="Arial"/>
-          <w:sz w:val="26"/>
-          <w:szCs w:val="26"/>
-        </w:rPr>
-        <w:t>s</w:t>
+        <w:t>getParticipantDeviation</w:t>
       </w:r>
       <w:proofErr w:type="spellEnd"/>
     </w:p>
@@ -1929,23 +2368,7 @@
           <w:sz w:val="26"/>
           <w:szCs w:val="26"/>
         </w:rPr>
-        <w:t xml:space="preserve">get </w:t>
-      </w:r>
-      <w:r>
-        <w:rPr>
-          <w:rFonts w:ascii="Arial" w:hAnsi="Arial" w:cs="Arial"/>
-          <w:sz w:val="26"/>
-          <w:szCs w:val="26"/>
-        </w:rPr>
-        <w:t xml:space="preserve">all </w:t>
-      </w:r>
-      <w:r>
-        <w:rPr>
-          <w:rFonts w:ascii="Arial" w:hAnsi="Arial" w:cs="Arial"/>
-          <w:sz w:val="26"/>
-          <w:szCs w:val="26"/>
-        </w:rPr>
-        <w:t>user information</w:t>
+        <w:t>get user deviation</w:t>
       </w:r>
     </w:p>
     <w:p>
@@ -1975,7 +2398,7 @@
           <w:sz w:val="26"/>
           <w:szCs w:val="26"/>
         </w:rPr>
-        <w:t>none</w:t>
+        <w:t>address _account</w:t>
       </w:r>
     </w:p>
     <w:p>
@@ -2005,7 +2428,7 @@
           <w:sz w:val="26"/>
           <w:szCs w:val="26"/>
         </w:rPr>
-        <w:t>Participant[] memory</w:t>
+        <w:t>uint256</w:t>
       </w:r>
     </w:p>
     <w:p>
@@ -2023,7 +2446,7 @@
           <w:sz w:val="26"/>
           <w:szCs w:val="26"/>
         </w:rPr>
-        <w:t xml:space="preserve">3.1.8 </w:t>
+        <w:t xml:space="preserve">3.1.11 </w:t>
       </w:r>
       <w:proofErr w:type="spellStart"/>
       <w:r>
@@ -2032,7 +2455,7 @@
           <w:sz w:val="26"/>
           <w:szCs w:val="26"/>
         </w:rPr>
-        <w:t>incrementParticipantNumberOfSession</w:t>
+        <w:t>updateParticipantDeviation</w:t>
       </w:r>
       <w:proofErr w:type="spellEnd"/>
     </w:p>
@@ -2055,505 +2478,6 @@
           <w:sz w:val="26"/>
           <w:szCs w:val="26"/>
         </w:rPr>
-        <w:t xml:space="preserve">Function name: </w:t>
-      </w:r>
-      <w:proofErr w:type="spellStart"/>
-      <w:r>
-        <w:rPr>
-          <w:rFonts w:ascii="Arial" w:hAnsi="Arial" w:cs="Arial"/>
-          <w:sz w:val="26"/>
-          <w:szCs w:val="26"/>
-        </w:rPr>
-        <w:t>incrementParticipantNumberOfSession</w:t>
-      </w:r>
-      <w:proofErr w:type="spellEnd"/>
-    </w:p>
-    <w:p>
-      <w:pPr>
-        <w:pStyle w:val="ListParagraph"/>
-        <w:numPr>
-          <w:ilvl w:val="2"/>
-          <w:numId w:val="2"/>
-        </w:numPr>
-        <w:rPr>
-          <w:rFonts w:ascii="Arial" w:hAnsi="Arial" w:cs="Arial"/>
-          <w:sz w:val="26"/>
-          <w:szCs w:val="26"/>
-        </w:rPr>
-      </w:pPr>
-      <w:r>
-        <w:rPr>
-          <w:rFonts w:ascii="Arial" w:hAnsi="Arial" w:cs="Arial"/>
-          <w:sz w:val="26"/>
-          <w:szCs w:val="26"/>
-        </w:rPr>
-        <w:t xml:space="preserve">Function purpose: </w:t>
-      </w:r>
-      <w:r>
-        <w:rPr>
-          <w:rFonts w:ascii="Arial" w:hAnsi="Arial" w:cs="Arial"/>
-          <w:sz w:val="26"/>
-          <w:szCs w:val="26"/>
-        </w:rPr>
-        <w:t>increase number of session of participant who joins session by 1</w:t>
-      </w:r>
-    </w:p>
-    <w:p>
-      <w:pPr>
-        <w:pStyle w:val="ListParagraph"/>
-        <w:numPr>
-          <w:ilvl w:val="2"/>
-          <w:numId w:val="2"/>
-        </w:numPr>
-        <w:rPr>
-          <w:rFonts w:ascii="Arial" w:hAnsi="Arial" w:cs="Arial"/>
-          <w:sz w:val="26"/>
-          <w:szCs w:val="26"/>
-        </w:rPr>
-      </w:pPr>
-      <w:r>
-        <w:rPr>
-          <w:rFonts w:ascii="Arial" w:hAnsi="Arial" w:cs="Arial"/>
-          <w:sz w:val="26"/>
-          <w:szCs w:val="26"/>
-        </w:rPr>
-        <w:t xml:space="preserve">List of parameters: </w:t>
-      </w:r>
-      <w:r>
-        <w:rPr>
-          <w:rFonts w:ascii="Arial" w:hAnsi="Arial" w:cs="Arial"/>
-          <w:sz w:val="26"/>
-          <w:szCs w:val="26"/>
-        </w:rPr>
-        <w:t>address _account</w:t>
-      </w:r>
-    </w:p>
-    <w:p>
-      <w:pPr>
-        <w:pStyle w:val="ListParagraph"/>
-        <w:numPr>
-          <w:ilvl w:val="2"/>
-          <w:numId w:val="2"/>
-        </w:numPr>
-        <w:rPr>
-          <w:rFonts w:ascii="Arial" w:hAnsi="Arial" w:cs="Arial"/>
-          <w:sz w:val="26"/>
-          <w:szCs w:val="26"/>
-        </w:rPr>
-      </w:pPr>
-      <w:r>
-        <w:rPr>
-          <w:rFonts w:ascii="Arial" w:hAnsi="Arial" w:cs="Arial"/>
-          <w:sz w:val="26"/>
-          <w:szCs w:val="26"/>
-        </w:rPr>
-        <w:t xml:space="preserve">Return type: </w:t>
-      </w:r>
-      <w:r>
-        <w:rPr>
-          <w:rFonts w:ascii="Arial" w:hAnsi="Arial" w:cs="Arial"/>
-          <w:sz w:val="26"/>
-          <w:szCs w:val="26"/>
-        </w:rPr>
-        <w:t>none</w:t>
-      </w:r>
-    </w:p>
-    <w:p>
-      <w:pPr>
-        <w:ind w:left="720" w:firstLine="720"/>
-        <w:rPr>
-          <w:rFonts w:ascii="Arial" w:hAnsi="Arial" w:cs="Arial"/>
-          <w:sz w:val="26"/>
-          <w:szCs w:val="26"/>
-        </w:rPr>
-      </w:pPr>
-      <w:r>
-        <w:rPr>
-          <w:rFonts w:ascii="Arial" w:hAnsi="Arial" w:cs="Arial"/>
-          <w:sz w:val="26"/>
-          <w:szCs w:val="26"/>
-        </w:rPr>
-        <w:t>3.1.</w:t>
-      </w:r>
-      <w:r>
-        <w:rPr>
-          <w:rFonts w:ascii="Arial" w:hAnsi="Arial" w:cs="Arial"/>
-          <w:sz w:val="26"/>
-          <w:szCs w:val="26"/>
-        </w:rPr>
-        <w:t>9</w:t>
-      </w:r>
-      <w:r>
-        <w:rPr>
-          <w:rFonts w:ascii="Arial" w:hAnsi="Arial" w:cs="Arial"/>
-          <w:sz w:val="26"/>
-          <w:szCs w:val="26"/>
-        </w:rPr>
-        <w:t xml:space="preserve"> </w:t>
-      </w:r>
-      <w:proofErr w:type="spellStart"/>
-      <w:r>
-        <w:rPr>
-          <w:rFonts w:ascii="Arial" w:hAnsi="Arial" w:cs="Arial"/>
-          <w:sz w:val="26"/>
-          <w:szCs w:val="26"/>
-        </w:rPr>
-        <w:t>getParticipantNumberOfJoinedSession</w:t>
-      </w:r>
-      <w:proofErr w:type="spellEnd"/>
-    </w:p>
-    <w:p>
-      <w:pPr>
-        <w:pStyle w:val="ListParagraph"/>
-        <w:numPr>
-          <w:ilvl w:val="2"/>
-          <w:numId w:val="2"/>
-        </w:numPr>
-        <w:rPr>
-          <w:rFonts w:ascii="Arial" w:hAnsi="Arial" w:cs="Arial"/>
-          <w:sz w:val="26"/>
-          <w:szCs w:val="26"/>
-        </w:rPr>
-      </w:pPr>
-      <w:r>
-        <w:rPr>
-          <w:rFonts w:ascii="Arial" w:hAnsi="Arial" w:cs="Arial"/>
-          <w:sz w:val="26"/>
-          <w:szCs w:val="26"/>
-        </w:rPr>
-        <w:t xml:space="preserve">Function name: </w:t>
-      </w:r>
-      <w:proofErr w:type="spellStart"/>
-      <w:r>
-        <w:rPr>
-          <w:rFonts w:ascii="Arial" w:hAnsi="Arial" w:cs="Arial"/>
-          <w:sz w:val="26"/>
-          <w:szCs w:val="26"/>
-        </w:rPr>
-        <w:t>getParticipantNumberOfJoinedSession</w:t>
-      </w:r>
-      <w:proofErr w:type="spellEnd"/>
-    </w:p>
-    <w:p>
-      <w:pPr>
-        <w:pStyle w:val="ListParagraph"/>
-        <w:numPr>
-          <w:ilvl w:val="2"/>
-          <w:numId w:val="2"/>
-        </w:numPr>
-        <w:rPr>
-          <w:rFonts w:ascii="Arial" w:hAnsi="Arial" w:cs="Arial"/>
-          <w:sz w:val="26"/>
-          <w:szCs w:val="26"/>
-        </w:rPr>
-      </w:pPr>
-      <w:r>
-        <w:rPr>
-          <w:rFonts w:ascii="Arial" w:hAnsi="Arial" w:cs="Arial"/>
-          <w:sz w:val="26"/>
-          <w:szCs w:val="26"/>
-        </w:rPr>
-        <w:t xml:space="preserve">Function purpose: </w:t>
-      </w:r>
-      <w:r>
-        <w:rPr>
-          <w:rFonts w:ascii="Arial" w:hAnsi="Arial" w:cs="Arial"/>
-          <w:sz w:val="26"/>
-          <w:szCs w:val="26"/>
-        </w:rPr>
-        <w:t>get number of session that a user has joined</w:t>
-      </w:r>
-    </w:p>
-    <w:p>
-      <w:pPr>
-        <w:pStyle w:val="ListParagraph"/>
-        <w:numPr>
-          <w:ilvl w:val="2"/>
-          <w:numId w:val="2"/>
-        </w:numPr>
-        <w:rPr>
-          <w:rFonts w:ascii="Arial" w:hAnsi="Arial" w:cs="Arial"/>
-          <w:sz w:val="26"/>
-          <w:szCs w:val="26"/>
-        </w:rPr>
-      </w:pPr>
-      <w:r>
-        <w:rPr>
-          <w:rFonts w:ascii="Arial" w:hAnsi="Arial" w:cs="Arial"/>
-          <w:sz w:val="26"/>
-          <w:szCs w:val="26"/>
-        </w:rPr>
-        <w:t xml:space="preserve">List of parameters: </w:t>
-      </w:r>
-      <w:r>
-        <w:rPr>
-          <w:rFonts w:ascii="Arial" w:hAnsi="Arial" w:cs="Arial"/>
-          <w:sz w:val="26"/>
-          <w:szCs w:val="26"/>
-        </w:rPr>
-        <w:t>address _account</w:t>
-      </w:r>
-    </w:p>
-    <w:p>
-      <w:pPr>
-        <w:pStyle w:val="ListParagraph"/>
-        <w:numPr>
-          <w:ilvl w:val="2"/>
-          <w:numId w:val="2"/>
-        </w:numPr>
-        <w:rPr>
-          <w:rFonts w:ascii="Arial" w:hAnsi="Arial" w:cs="Arial"/>
-          <w:sz w:val="26"/>
-          <w:szCs w:val="26"/>
-        </w:rPr>
-      </w:pPr>
-      <w:r>
-        <w:rPr>
-          <w:rFonts w:ascii="Arial" w:hAnsi="Arial" w:cs="Arial"/>
-          <w:sz w:val="26"/>
-          <w:szCs w:val="26"/>
-        </w:rPr>
-        <w:t xml:space="preserve">Return type: </w:t>
-      </w:r>
-      <w:r>
-        <w:rPr>
-          <w:rFonts w:ascii="Arial" w:hAnsi="Arial" w:cs="Arial"/>
-          <w:sz w:val="26"/>
-          <w:szCs w:val="26"/>
-        </w:rPr>
-        <w:t>uint256</w:t>
-      </w:r>
-    </w:p>
-    <w:p>
-      <w:pPr>
-        <w:ind w:left="720" w:firstLine="720"/>
-        <w:rPr>
-          <w:rFonts w:ascii="Arial" w:hAnsi="Arial" w:cs="Arial"/>
-          <w:sz w:val="26"/>
-          <w:szCs w:val="26"/>
-        </w:rPr>
-      </w:pPr>
-      <w:r>
-        <w:rPr>
-          <w:rFonts w:ascii="Arial" w:hAnsi="Arial" w:cs="Arial"/>
-          <w:sz w:val="26"/>
-          <w:szCs w:val="26"/>
-        </w:rPr>
-        <w:t>3.1.</w:t>
-      </w:r>
-      <w:r>
-        <w:rPr>
-          <w:rFonts w:ascii="Arial" w:hAnsi="Arial" w:cs="Arial"/>
-          <w:sz w:val="26"/>
-          <w:szCs w:val="26"/>
-        </w:rPr>
-        <w:t>10</w:t>
-      </w:r>
-      <w:r>
-        <w:rPr>
-          <w:rFonts w:ascii="Arial" w:hAnsi="Arial" w:cs="Arial"/>
-          <w:sz w:val="26"/>
-          <w:szCs w:val="26"/>
-        </w:rPr>
-        <w:t xml:space="preserve"> </w:t>
-      </w:r>
-      <w:proofErr w:type="spellStart"/>
-      <w:r>
-        <w:rPr>
-          <w:rFonts w:ascii="Arial" w:hAnsi="Arial" w:cs="Arial"/>
-          <w:sz w:val="26"/>
-          <w:szCs w:val="26"/>
-        </w:rPr>
-        <w:t>getParticipantDeviation</w:t>
-      </w:r>
-      <w:proofErr w:type="spellEnd"/>
-    </w:p>
-    <w:p>
-      <w:pPr>
-        <w:pStyle w:val="ListParagraph"/>
-        <w:numPr>
-          <w:ilvl w:val="2"/>
-          <w:numId w:val="2"/>
-        </w:numPr>
-        <w:rPr>
-          <w:rFonts w:ascii="Arial" w:hAnsi="Arial" w:cs="Arial"/>
-          <w:sz w:val="26"/>
-          <w:szCs w:val="26"/>
-        </w:rPr>
-      </w:pPr>
-      <w:r>
-        <w:rPr>
-          <w:rFonts w:ascii="Arial" w:hAnsi="Arial" w:cs="Arial"/>
-          <w:sz w:val="26"/>
-          <w:szCs w:val="26"/>
-        </w:rPr>
-        <w:t xml:space="preserve">Function name: </w:t>
-      </w:r>
-      <w:proofErr w:type="spellStart"/>
-      <w:r>
-        <w:rPr>
-          <w:rFonts w:ascii="Arial" w:hAnsi="Arial" w:cs="Arial"/>
-          <w:sz w:val="26"/>
-          <w:szCs w:val="26"/>
-        </w:rPr>
-        <w:t>getParticipantDeviation</w:t>
-      </w:r>
-      <w:proofErr w:type="spellEnd"/>
-    </w:p>
-    <w:p>
-      <w:pPr>
-        <w:pStyle w:val="ListParagraph"/>
-        <w:numPr>
-          <w:ilvl w:val="2"/>
-          <w:numId w:val="2"/>
-        </w:numPr>
-        <w:rPr>
-          <w:rFonts w:ascii="Arial" w:hAnsi="Arial" w:cs="Arial"/>
-          <w:sz w:val="26"/>
-          <w:szCs w:val="26"/>
-        </w:rPr>
-      </w:pPr>
-      <w:r>
-        <w:rPr>
-          <w:rFonts w:ascii="Arial" w:hAnsi="Arial" w:cs="Arial"/>
-          <w:sz w:val="26"/>
-          <w:szCs w:val="26"/>
-        </w:rPr>
-        <w:t xml:space="preserve">Function purpose: </w:t>
-      </w:r>
-      <w:r>
-        <w:rPr>
-          <w:rFonts w:ascii="Arial" w:hAnsi="Arial" w:cs="Arial"/>
-          <w:sz w:val="26"/>
-          <w:szCs w:val="26"/>
-        </w:rPr>
-        <w:t>get user deviation</w:t>
-      </w:r>
-    </w:p>
-    <w:p>
-      <w:pPr>
-        <w:pStyle w:val="ListParagraph"/>
-        <w:numPr>
-          <w:ilvl w:val="2"/>
-          <w:numId w:val="2"/>
-        </w:numPr>
-        <w:rPr>
-          <w:rFonts w:ascii="Arial" w:hAnsi="Arial" w:cs="Arial"/>
-          <w:sz w:val="26"/>
-          <w:szCs w:val="26"/>
-        </w:rPr>
-      </w:pPr>
-      <w:r>
-        <w:rPr>
-          <w:rFonts w:ascii="Arial" w:hAnsi="Arial" w:cs="Arial"/>
-          <w:sz w:val="26"/>
-          <w:szCs w:val="26"/>
-        </w:rPr>
-        <w:t xml:space="preserve">List of parameters: </w:t>
-      </w:r>
-      <w:r>
-        <w:rPr>
-          <w:rFonts w:ascii="Arial" w:hAnsi="Arial" w:cs="Arial"/>
-          <w:sz w:val="26"/>
-          <w:szCs w:val="26"/>
-        </w:rPr>
-        <w:t>address _account</w:t>
-      </w:r>
-    </w:p>
-    <w:p>
-      <w:pPr>
-        <w:pStyle w:val="ListParagraph"/>
-        <w:numPr>
-          <w:ilvl w:val="2"/>
-          <w:numId w:val="2"/>
-        </w:numPr>
-        <w:rPr>
-          <w:rFonts w:ascii="Arial" w:hAnsi="Arial" w:cs="Arial"/>
-          <w:sz w:val="26"/>
-          <w:szCs w:val="26"/>
-        </w:rPr>
-      </w:pPr>
-      <w:r>
-        <w:rPr>
-          <w:rFonts w:ascii="Arial" w:hAnsi="Arial" w:cs="Arial"/>
-          <w:sz w:val="26"/>
-          <w:szCs w:val="26"/>
-        </w:rPr>
-        <w:t xml:space="preserve">Return type: </w:t>
-      </w:r>
-      <w:r>
-        <w:rPr>
-          <w:rFonts w:ascii="Arial" w:hAnsi="Arial" w:cs="Arial"/>
-          <w:sz w:val="26"/>
-          <w:szCs w:val="26"/>
-        </w:rPr>
-        <w:t>uint256</w:t>
-      </w:r>
-    </w:p>
-    <w:p>
-      <w:pPr>
-        <w:ind w:left="720" w:firstLine="720"/>
-        <w:rPr>
-          <w:rFonts w:ascii="Arial" w:hAnsi="Arial" w:cs="Arial"/>
-          <w:sz w:val="26"/>
-          <w:szCs w:val="26"/>
-        </w:rPr>
-      </w:pPr>
-      <w:r>
-        <w:rPr>
-          <w:rFonts w:ascii="Arial" w:hAnsi="Arial" w:cs="Arial"/>
-          <w:sz w:val="26"/>
-          <w:szCs w:val="26"/>
-        </w:rPr>
-        <w:t>3.1.</w:t>
-      </w:r>
-      <w:r>
-        <w:rPr>
-          <w:rFonts w:ascii="Arial" w:hAnsi="Arial" w:cs="Arial"/>
-          <w:sz w:val="26"/>
-          <w:szCs w:val="26"/>
-        </w:rPr>
-        <w:t>11</w:t>
-      </w:r>
-      <w:r>
-        <w:rPr>
-          <w:rFonts w:ascii="Arial" w:hAnsi="Arial" w:cs="Arial"/>
-          <w:sz w:val="26"/>
-          <w:szCs w:val="26"/>
-        </w:rPr>
-        <w:t xml:space="preserve"> </w:t>
-      </w:r>
-      <w:proofErr w:type="spellStart"/>
-      <w:r>
-        <w:rPr>
-          <w:rFonts w:ascii="Arial" w:hAnsi="Arial" w:cs="Arial"/>
-          <w:sz w:val="26"/>
-          <w:szCs w:val="26"/>
-        </w:rPr>
-        <w:t>updateParticipantDeviation</w:t>
-      </w:r>
-      <w:proofErr w:type="spellEnd"/>
-    </w:p>
-    <w:p>
-      <w:pPr>
-        <w:pStyle w:val="ListParagraph"/>
-        <w:numPr>
-          <w:ilvl w:val="2"/>
-          <w:numId w:val="2"/>
-        </w:numPr>
-        <w:rPr>
-          <w:rFonts w:ascii="Arial" w:hAnsi="Arial" w:cs="Arial"/>
-          <w:sz w:val="26"/>
-          <w:szCs w:val="26"/>
-        </w:rPr>
-      </w:pPr>
-      <w:r>
-        <w:rPr>
-          <w:rFonts w:ascii="Arial" w:hAnsi="Arial" w:cs="Arial"/>
-          <w:sz w:val="26"/>
-          <w:szCs w:val="26"/>
-        </w:rPr>
-        <w:lastRenderedPageBreak/>
         <w:t xml:space="preserve">Function name: </w:t>
       </w:r>
       <w:proofErr w:type="spellStart"/>
@@ -2682,6 +2606,7 @@
           <w:sz w:val="26"/>
           <w:szCs w:val="26"/>
         </w:rPr>
+        <w:lastRenderedPageBreak/>
         <w:t xml:space="preserve">Return type: </w:t>
       </w:r>
       <w:r>
@@ -2951,15 +2876,7 @@
           <w:sz w:val="26"/>
           <w:szCs w:val="26"/>
         </w:rPr>
-        <w:t xml:space="preserve">Function purpose: </w:t>
-      </w:r>
-      <w:r>
-        <w:rPr>
-          <w:rFonts w:ascii="Arial" w:hAnsi="Arial" w:cs="Arial"/>
-          <w:sz w:val="26"/>
-          <w:szCs w:val="26"/>
-        </w:rPr>
-        <w:t xml:space="preserve">calculate propose price </w:t>
+        <w:t xml:space="preserve">Function purpose: calculate propose price </w:t>
       </w:r>
       <w:r>
         <w:rPr>
@@ -3109,23 +3026,7 @@
           <w:sz w:val="26"/>
           <w:szCs w:val="26"/>
         </w:rPr>
-        <w:t xml:space="preserve">Function purpose: calculate </w:t>
-      </w:r>
-      <w:r>
-        <w:rPr>
-          <w:rFonts w:ascii="Arial" w:hAnsi="Arial" w:cs="Arial"/>
-          <w:sz w:val="26"/>
-          <w:szCs w:val="26"/>
-        </w:rPr>
-        <w:t>user deviation</w:t>
-      </w:r>
-      <w:r>
-        <w:rPr>
-          <w:rFonts w:ascii="Arial" w:hAnsi="Arial" w:cs="Arial"/>
-          <w:sz w:val="26"/>
-          <w:szCs w:val="26"/>
-        </w:rPr>
-        <w:t xml:space="preserve"> based on formula</w:t>
+        <w:t>Function purpose: calculate user deviation based on formula</w:t>
       </w:r>
     </w:p>
     <w:p>
@@ -3187,23 +3088,7 @@
           <w:sz w:val="26"/>
           <w:szCs w:val="26"/>
         </w:rPr>
-        <w:t>3.2.</w:t>
-      </w:r>
-      <w:r>
-        <w:rPr>
-          <w:rFonts w:ascii="Arial" w:hAnsi="Arial" w:cs="Arial"/>
-          <w:sz w:val="26"/>
-          <w:szCs w:val="26"/>
-        </w:rPr>
-        <w:t>4</w:t>
-      </w:r>
-      <w:r>
-        <w:rPr>
-          <w:rFonts w:ascii="Arial" w:hAnsi="Arial" w:cs="Arial"/>
-          <w:sz w:val="26"/>
-          <w:szCs w:val="26"/>
-        </w:rPr>
-        <w:t xml:space="preserve"> </w:t>
+        <w:t xml:space="preserve">3.2.4 </w:t>
       </w:r>
       <w:proofErr w:type="spellStart"/>
       <w:r>
@@ -3267,23 +3152,7 @@
           <w:sz w:val="26"/>
           <w:szCs w:val="26"/>
         </w:rPr>
-        <w:t xml:space="preserve">Function purpose: calculate user </w:t>
-      </w:r>
-      <w:r>
-        <w:rPr>
-          <w:rFonts w:ascii="Arial" w:hAnsi="Arial" w:cs="Arial"/>
-          <w:sz w:val="26"/>
-          <w:szCs w:val="26"/>
-        </w:rPr>
-        <w:t>accumulated deviation</w:t>
-      </w:r>
-      <w:r>
-        <w:rPr>
-          <w:rFonts w:ascii="Arial" w:hAnsi="Arial" w:cs="Arial"/>
-          <w:sz w:val="26"/>
-          <w:szCs w:val="26"/>
-        </w:rPr>
-        <w:t xml:space="preserve"> based on formula</w:t>
+        <w:t>Function purpose: calculate user accumulated deviation based on formula</w:t>
       </w:r>
     </w:p>
     <w:p>
@@ -3458,8 +3327,23 @@
           <w:sz w:val="26"/>
           <w:szCs w:val="26"/>
         </w:rPr>
-        <w:lastRenderedPageBreak/>
-        <w:t xml:space="preserve">3.2.5. </w:t>
+        <w:t>3.2.</w:t>
+      </w:r>
+      <w:r>
+        <w:rPr>
+          <w:rFonts w:ascii="Arial" w:hAnsi="Arial" w:cs="Arial"/>
+          <w:sz w:val="26"/>
+          <w:szCs w:val="26"/>
+        </w:rPr>
+        <w:t>5</w:t>
+      </w:r>
+      <w:r>
+        <w:rPr>
+          <w:rFonts w:ascii="Arial" w:hAnsi="Arial" w:cs="Arial"/>
+          <w:sz w:val="26"/>
+          <w:szCs w:val="26"/>
+        </w:rPr>
+        <w:t xml:space="preserve"> </w:t>
       </w:r>
       <w:proofErr w:type="spellStart"/>
       <w:r>
@@ -3468,7 +3352,7 @@
           <w:sz w:val="26"/>
           <w:szCs w:val="26"/>
         </w:rPr>
-        <w:t>closeSession</w:t>
+        <w:t>afterClosingSession</w:t>
       </w:r>
       <w:proofErr w:type="spellEnd"/>
     </w:p>
@@ -3500,7 +3384,7 @@
           <w:sz w:val="26"/>
           <w:szCs w:val="26"/>
         </w:rPr>
-        <w:t>closeSession</w:t>
+        <w:t>afterClosingSession</w:t>
       </w:r>
       <w:proofErr w:type="spellEnd"/>
     </w:p>
@@ -3523,15 +3407,7 @@
           <w:sz w:val="26"/>
           <w:szCs w:val="26"/>
         </w:rPr>
-        <w:t xml:space="preserve">Function purpose: </w:t>
-      </w:r>
-      <w:r>
-        <w:rPr>
-          <w:rFonts w:ascii="Arial" w:hAnsi="Arial" w:cs="Arial"/>
-          <w:sz w:val="26"/>
-          <w:szCs w:val="26"/>
-        </w:rPr>
-        <w:t>change session’s state to “CLOSING”</w:t>
+        <w:t>Function purpose: set final price, update user’s deviation, number of joined session and change state to “CLOSED”</w:t>
       </w:r>
     </w:p>
     <w:p>
@@ -3575,6 +3451,7 @@
           <w:sz w:val="26"/>
           <w:szCs w:val="26"/>
         </w:rPr>
+        <w:lastRenderedPageBreak/>
         <w:t>uint256 _</w:t>
       </w:r>
       <w:proofErr w:type="spellStart"/>
@@ -3584,16 +3461,156 @@
           <w:sz w:val="26"/>
           <w:szCs w:val="26"/>
         </w:rPr>
-        <w:t>currentDeviation</w:t>
+        <w:t>finalPrice</w:t>
       </w:r>
       <w:proofErr w:type="spellEnd"/>
-      <w:r>
-        <w:rPr>
-          <w:rFonts w:ascii="Arial" w:hAnsi="Arial" w:cs="Arial"/>
-          <w:sz w:val="26"/>
-          <w:szCs w:val="26"/>
-        </w:rPr>
-        <w:t>,</w:t>
+    </w:p>
+    <w:p>
+      <w:pPr>
+        <w:pStyle w:val="ListParagraph"/>
+        <w:numPr>
+          <w:ilvl w:val="2"/>
+          <w:numId w:val="4"/>
+        </w:numPr>
+        <w:rPr>
+          <w:rFonts w:ascii="Arial" w:hAnsi="Arial" w:cs="Arial"/>
+          <w:sz w:val="26"/>
+          <w:szCs w:val="26"/>
+        </w:rPr>
+      </w:pPr>
+      <w:r>
+        <w:rPr>
+          <w:rFonts w:ascii="Arial" w:hAnsi="Arial" w:cs="Arial"/>
+          <w:sz w:val="26"/>
+          <w:szCs w:val="26"/>
+        </w:rPr>
+        <w:t xml:space="preserve">Return type: </w:t>
+      </w:r>
+      <w:r>
+        <w:rPr>
+          <w:rFonts w:ascii="Arial" w:hAnsi="Arial" w:cs="Arial"/>
+          <w:sz w:val="26"/>
+          <w:szCs w:val="26"/>
+        </w:rPr>
+        <w:t>none</w:t>
+      </w:r>
+    </w:p>
+    <w:p>
+      <w:pPr>
+        <w:ind w:left="720" w:firstLine="720"/>
+        <w:rPr>
+          <w:rFonts w:ascii="Arial" w:hAnsi="Arial" w:cs="Arial"/>
+          <w:sz w:val="26"/>
+          <w:szCs w:val="26"/>
+        </w:rPr>
+      </w:pPr>
+      <w:r>
+        <w:rPr>
+          <w:rFonts w:ascii="Arial" w:hAnsi="Arial" w:cs="Arial"/>
+          <w:sz w:val="26"/>
+          <w:szCs w:val="26"/>
+        </w:rPr>
+        <w:t>3.2.</w:t>
+      </w:r>
+      <w:r>
+        <w:rPr>
+          <w:rFonts w:ascii="Arial" w:hAnsi="Arial" w:cs="Arial"/>
+          <w:sz w:val="26"/>
+          <w:szCs w:val="26"/>
+        </w:rPr>
+        <w:t>6</w:t>
+      </w:r>
+      <w:r>
+        <w:t xml:space="preserve"> </w:t>
+      </w:r>
+      <w:r>
+        <w:t xml:space="preserve"> </w:t>
+      </w:r>
+      <w:proofErr w:type="spellStart"/>
+      <w:r>
+        <w:rPr>
+          <w:rFonts w:ascii="Arial" w:hAnsi="Arial" w:cs="Arial"/>
+          <w:sz w:val="26"/>
+          <w:szCs w:val="26"/>
+        </w:rPr>
+        <w:t>updateSessionDetail</w:t>
+      </w:r>
+      <w:proofErr w:type="spellEnd"/>
+    </w:p>
+    <w:p>
+      <w:pPr>
+        <w:pStyle w:val="ListParagraph"/>
+        <w:numPr>
+          <w:ilvl w:val="2"/>
+          <w:numId w:val="4"/>
+        </w:numPr>
+        <w:rPr>
+          <w:rFonts w:ascii="Arial" w:hAnsi="Arial" w:cs="Arial"/>
+          <w:sz w:val="26"/>
+          <w:szCs w:val="26"/>
+        </w:rPr>
+      </w:pPr>
+      <w:r>
+        <w:rPr>
+          <w:rFonts w:ascii="Arial" w:hAnsi="Arial" w:cs="Arial"/>
+          <w:sz w:val="26"/>
+          <w:szCs w:val="26"/>
+        </w:rPr>
+        <w:t xml:space="preserve">Function name: </w:t>
+      </w:r>
+      <w:proofErr w:type="spellStart"/>
+      <w:r>
+        <w:rPr>
+          <w:rFonts w:ascii="Arial" w:hAnsi="Arial" w:cs="Arial"/>
+          <w:sz w:val="26"/>
+          <w:szCs w:val="26"/>
+        </w:rPr>
+        <w:t>updateSessionDetail</w:t>
+      </w:r>
+      <w:proofErr w:type="spellEnd"/>
+    </w:p>
+    <w:p>
+      <w:pPr>
+        <w:pStyle w:val="ListParagraph"/>
+        <w:numPr>
+          <w:ilvl w:val="2"/>
+          <w:numId w:val="4"/>
+        </w:numPr>
+        <w:rPr>
+          <w:rFonts w:ascii="Arial" w:hAnsi="Arial" w:cs="Arial"/>
+          <w:sz w:val="26"/>
+          <w:szCs w:val="26"/>
+        </w:rPr>
+      </w:pPr>
+      <w:r>
+        <w:rPr>
+          <w:rFonts w:ascii="Arial" w:hAnsi="Arial" w:cs="Arial"/>
+          <w:sz w:val="26"/>
+          <w:szCs w:val="26"/>
+        </w:rPr>
+        <w:t>Function purpose: change session information (name, description, images)</w:t>
+      </w:r>
+    </w:p>
+    <w:p>
+      <w:pPr>
+        <w:pStyle w:val="ListParagraph"/>
+        <w:numPr>
+          <w:ilvl w:val="2"/>
+          <w:numId w:val="4"/>
+        </w:numPr>
+        <w:rPr>
+          <w:rFonts w:ascii="Arial" w:hAnsi="Arial" w:cs="Arial"/>
+          <w:sz w:val="26"/>
+          <w:szCs w:val="26"/>
+        </w:rPr>
+      </w:pPr>
+      <w:r>
+        <w:rPr>
+          <w:rFonts w:ascii="Arial" w:hAnsi="Arial" w:cs="Arial"/>
+          <w:sz w:val="26"/>
+          <w:szCs w:val="26"/>
+        </w:rPr>
+        <w:t xml:space="preserve">List of parameters: </w:t>
       </w:r>
     </w:p>
     <w:p>
@@ -3615,7 +3632,7 @@
           <w:sz w:val="26"/>
           <w:szCs w:val="26"/>
         </w:rPr>
-        <w:t>uint256 _</w:t>
+        <w:t>string memory _</w:t>
       </w:r>
       <w:proofErr w:type="spellStart"/>
       <w:r>
@@ -3624,7 +3641,7 @@
           <w:sz w:val="26"/>
           <w:szCs w:val="26"/>
         </w:rPr>
-        <w:t>numberOfJoinedSession</w:t>
+        <w:t>productName</w:t>
       </w:r>
       <w:proofErr w:type="spellEnd"/>
       <w:r>
@@ -3633,7 +3650,7 @@
           <w:sz w:val="26"/>
           <w:szCs w:val="26"/>
         </w:rPr>
-        <w:t>,</w:t>
+        <w:t xml:space="preserve">, </w:t>
       </w:r>
     </w:p>
     <w:p>
@@ -3655,7 +3672,7 @@
           <w:sz w:val="26"/>
           <w:szCs w:val="26"/>
         </w:rPr>
-        <w:t>uint256 _</w:t>
+        <w:t>string memory _</w:t>
       </w:r>
       <w:proofErr w:type="spellStart"/>
       <w:r>
@@ -3664,143 +3681,16 @@
           <w:sz w:val="26"/>
           <w:szCs w:val="26"/>
         </w:rPr>
-        <w:t>newDeviation</w:t>
+        <w:t>productDescription</w:t>
       </w:r>
       <w:proofErr w:type="spellEnd"/>
-    </w:p>
-    <w:p>
-      <w:pPr>
-        <w:pStyle w:val="ListParagraph"/>
-        <w:numPr>
-          <w:ilvl w:val="2"/>
-          <w:numId w:val="4"/>
-        </w:numPr>
-        <w:rPr>
-          <w:rFonts w:ascii="Arial" w:hAnsi="Arial" w:cs="Arial"/>
-          <w:sz w:val="26"/>
-          <w:szCs w:val="26"/>
-        </w:rPr>
-      </w:pPr>
-      <w:r>
-        <w:rPr>
-          <w:rFonts w:ascii="Arial" w:hAnsi="Arial" w:cs="Arial"/>
-          <w:sz w:val="26"/>
-          <w:szCs w:val="26"/>
-        </w:rPr>
-        <w:t>Return type: uint256</w:t>
-      </w:r>
-    </w:p>
-    <w:p>
-      <w:pPr>
-        <w:pStyle w:val="ListParagraph"/>
-        <w:ind w:left="1440"/>
-        <w:rPr>
-          <w:rFonts w:ascii="Arial" w:hAnsi="Arial" w:cs="Arial"/>
-          <w:sz w:val="26"/>
-          <w:szCs w:val="26"/>
-        </w:rPr>
-      </w:pPr>
-      <w:r>
-        <w:rPr>
-          <w:rFonts w:ascii="Arial" w:hAnsi="Arial" w:cs="Arial"/>
-          <w:sz w:val="26"/>
-          <w:szCs w:val="26"/>
-        </w:rPr>
-        <w:t xml:space="preserve">3.2.6 </w:t>
-      </w:r>
-      <w:proofErr w:type="spellStart"/>
-      <w:r>
-        <w:rPr>
-          <w:rFonts w:ascii="Arial" w:hAnsi="Arial" w:cs="Arial"/>
-          <w:sz w:val="26"/>
-          <w:szCs w:val="26"/>
-        </w:rPr>
-        <w:t>afterClosingSession</w:t>
-      </w:r>
-      <w:proofErr w:type="spellEnd"/>
-    </w:p>
-    <w:p>
-      <w:pPr>
-        <w:pStyle w:val="ListParagraph"/>
-        <w:numPr>
-          <w:ilvl w:val="2"/>
-          <w:numId w:val="4"/>
-        </w:numPr>
-        <w:rPr>
-          <w:rFonts w:ascii="Arial" w:hAnsi="Arial" w:cs="Arial"/>
-          <w:sz w:val="26"/>
-          <w:szCs w:val="26"/>
-        </w:rPr>
-      </w:pPr>
-      <w:r>
-        <w:rPr>
-          <w:rFonts w:ascii="Arial" w:hAnsi="Arial" w:cs="Arial"/>
-          <w:sz w:val="26"/>
-          <w:szCs w:val="26"/>
-        </w:rPr>
-        <w:t xml:space="preserve">Function name: </w:t>
-      </w:r>
-      <w:proofErr w:type="spellStart"/>
-      <w:r>
-        <w:rPr>
-          <w:rFonts w:ascii="Arial" w:hAnsi="Arial" w:cs="Arial"/>
-          <w:sz w:val="26"/>
-          <w:szCs w:val="26"/>
-        </w:rPr>
-        <w:t>afterClosingSession</w:t>
-      </w:r>
-      <w:proofErr w:type="spellEnd"/>
-    </w:p>
-    <w:p>
-      <w:pPr>
-        <w:pStyle w:val="ListParagraph"/>
-        <w:numPr>
-          <w:ilvl w:val="2"/>
-          <w:numId w:val="4"/>
-        </w:numPr>
-        <w:rPr>
-          <w:rFonts w:ascii="Arial" w:hAnsi="Arial" w:cs="Arial"/>
-          <w:sz w:val="26"/>
-          <w:szCs w:val="26"/>
-        </w:rPr>
-      </w:pPr>
-      <w:r>
-        <w:rPr>
-          <w:rFonts w:ascii="Arial" w:hAnsi="Arial" w:cs="Arial"/>
-          <w:sz w:val="26"/>
-          <w:szCs w:val="26"/>
-        </w:rPr>
-        <w:t xml:space="preserve">Function purpose: </w:t>
-      </w:r>
-      <w:r>
-        <w:rPr>
-          <w:rFonts w:ascii="Arial" w:hAnsi="Arial" w:cs="Arial"/>
-          <w:sz w:val="26"/>
-          <w:szCs w:val="26"/>
-        </w:rPr>
-        <w:t>set final price, update user’s deviation, number of joined session and change state to “CLOSED”</w:t>
-      </w:r>
-    </w:p>
-    <w:p>
-      <w:pPr>
-        <w:pStyle w:val="ListParagraph"/>
-        <w:numPr>
-          <w:ilvl w:val="2"/>
-          <w:numId w:val="4"/>
-        </w:numPr>
-        <w:rPr>
-          <w:rFonts w:ascii="Arial" w:hAnsi="Arial" w:cs="Arial"/>
-          <w:sz w:val="26"/>
-          <w:szCs w:val="26"/>
-        </w:rPr>
-      </w:pPr>
-      <w:r>
-        <w:rPr>
-          <w:rFonts w:ascii="Arial" w:hAnsi="Arial" w:cs="Arial"/>
-          <w:sz w:val="26"/>
-          <w:szCs w:val="26"/>
-        </w:rPr>
-        <w:t xml:space="preserve">List of parameters: </w:t>
+      <w:r>
+        <w:rPr>
+          <w:rFonts w:ascii="Arial" w:hAnsi="Arial" w:cs="Arial"/>
+          <w:sz w:val="26"/>
+          <w:szCs w:val="26"/>
+        </w:rPr>
+        <w:t xml:space="preserve">, </w:t>
       </w:r>
     </w:p>
     <w:p>
@@ -3822,266 +3712,6 @@
           <w:sz w:val="26"/>
           <w:szCs w:val="26"/>
         </w:rPr>
-        <w:t>uint256 _</w:t>
-      </w:r>
-      <w:proofErr w:type="spellStart"/>
-      <w:r>
-        <w:rPr>
-          <w:rFonts w:ascii="Arial" w:hAnsi="Arial" w:cs="Arial"/>
-          <w:sz w:val="26"/>
-          <w:szCs w:val="26"/>
-        </w:rPr>
-        <w:t>finalPrice</w:t>
-      </w:r>
-      <w:proofErr w:type="spellEnd"/>
-    </w:p>
-    <w:p>
-      <w:pPr>
-        <w:pStyle w:val="ListParagraph"/>
-        <w:numPr>
-          <w:ilvl w:val="2"/>
-          <w:numId w:val="4"/>
-        </w:numPr>
-        <w:rPr>
-          <w:rFonts w:ascii="Arial" w:hAnsi="Arial" w:cs="Arial"/>
-          <w:sz w:val="26"/>
-          <w:szCs w:val="26"/>
-        </w:rPr>
-      </w:pPr>
-      <w:r>
-        <w:rPr>
-          <w:rFonts w:ascii="Arial" w:hAnsi="Arial" w:cs="Arial"/>
-          <w:sz w:val="26"/>
-          <w:szCs w:val="26"/>
-        </w:rPr>
-        <w:t xml:space="preserve">Return type: </w:t>
-      </w:r>
-      <w:r>
-        <w:rPr>
-          <w:rFonts w:ascii="Arial" w:hAnsi="Arial" w:cs="Arial"/>
-          <w:sz w:val="26"/>
-          <w:szCs w:val="26"/>
-        </w:rPr>
-        <w:t>none</w:t>
-      </w:r>
-    </w:p>
-    <w:p>
-      <w:pPr>
-        <w:ind w:left="720" w:firstLine="720"/>
-        <w:rPr>
-          <w:rFonts w:ascii="Arial" w:hAnsi="Arial" w:cs="Arial"/>
-          <w:sz w:val="26"/>
-          <w:szCs w:val="26"/>
-        </w:rPr>
-      </w:pPr>
-      <w:r>
-        <w:rPr>
-          <w:rFonts w:ascii="Arial" w:hAnsi="Arial" w:cs="Arial"/>
-          <w:sz w:val="26"/>
-          <w:szCs w:val="26"/>
-        </w:rPr>
-        <w:t>3.2.7</w:t>
-      </w:r>
-      <w:r>
-        <w:t xml:space="preserve"> </w:t>
-      </w:r>
-      <w:r>
-        <w:t xml:space="preserve"> </w:t>
-      </w:r>
-      <w:proofErr w:type="spellStart"/>
-      <w:r>
-        <w:rPr>
-          <w:rFonts w:ascii="Arial" w:hAnsi="Arial" w:cs="Arial"/>
-          <w:sz w:val="26"/>
-          <w:szCs w:val="26"/>
-        </w:rPr>
-        <w:t>updateSessionDetail</w:t>
-      </w:r>
-      <w:proofErr w:type="spellEnd"/>
-    </w:p>
-    <w:p>
-      <w:pPr>
-        <w:pStyle w:val="ListParagraph"/>
-        <w:numPr>
-          <w:ilvl w:val="2"/>
-          <w:numId w:val="4"/>
-        </w:numPr>
-        <w:rPr>
-          <w:rFonts w:ascii="Arial" w:hAnsi="Arial" w:cs="Arial"/>
-          <w:sz w:val="26"/>
-          <w:szCs w:val="26"/>
-        </w:rPr>
-      </w:pPr>
-      <w:r>
-        <w:rPr>
-          <w:rFonts w:ascii="Arial" w:hAnsi="Arial" w:cs="Arial"/>
-          <w:sz w:val="26"/>
-          <w:szCs w:val="26"/>
-        </w:rPr>
-        <w:t xml:space="preserve">Function name: </w:t>
-      </w:r>
-      <w:proofErr w:type="spellStart"/>
-      <w:r>
-        <w:rPr>
-          <w:rFonts w:ascii="Arial" w:hAnsi="Arial" w:cs="Arial"/>
-          <w:sz w:val="26"/>
-          <w:szCs w:val="26"/>
-        </w:rPr>
-        <w:t>updateSessionDetail</w:t>
-      </w:r>
-      <w:proofErr w:type="spellEnd"/>
-    </w:p>
-    <w:p>
-      <w:pPr>
-        <w:pStyle w:val="ListParagraph"/>
-        <w:numPr>
-          <w:ilvl w:val="2"/>
-          <w:numId w:val="4"/>
-        </w:numPr>
-        <w:rPr>
-          <w:rFonts w:ascii="Arial" w:hAnsi="Arial" w:cs="Arial"/>
-          <w:sz w:val="26"/>
-          <w:szCs w:val="26"/>
-        </w:rPr>
-      </w:pPr>
-      <w:r>
-        <w:rPr>
-          <w:rFonts w:ascii="Arial" w:hAnsi="Arial" w:cs="Arial"/>
-          <w:sz w:val="26"/>
-          <w:szCs w:val="26"/>
-        </w:rPr>
-        <w:t xml:space="preserve">Function purpose: </w:t>
-      </w:r>
-      <w:r>
-        <w:rPr>
-          <w:rFonts w:ascii="Arial" w:hAnsi="Arial" w:cs="Arial"/>
-          <w:sz w:val="26"/>
-          <w:szCs w:val="26"/>
-        </w:rPr>
-        <w:t>change session information (name, description, images)</w:t>
-      </w:r>
-    </w:p>
-    <w:p>
-      <w:pPr>
-        <w:pStyle w:val="ListParagraph"/>
-        <w:numPr>
-          <w:ilvl w:val="2"/>
-          <w:numId w:val="4"/>
-        </w:numPr>
-        <w:rPr>
-          <w:rFonts w:ascii="Arial" w:hAnsi="Arial" w:cs="Arial"/>
-          <w:sz w:val="26"/>
-          <w:szCs w:val="26"/>
-        </w:rPr>
-      </w:pPr>
-      <w:r>
-        <w:rPr>
-          <w:rFonts w:ascii="Arial" w:hAnsi="Arial" w:cs="Arial"/>
-          <w:sz w:val="26"/>
-          <w:szCs w:val="26"/>
-        </w:rPr>
-        <w:t xml:space="preserve">List of parameters: </w:t>
-      </w:r>
-    </w:p>
-    <w:p>
-      <w:pPr>
-        <w:pStyle w:val="ListParagraph"/>
-        <w:numPr>
-          <w:ilvl w:val="3"/>
-          <w:numId w:val="4"/>
-        </w:numPr>
-        <w:rPr>
-          <w:rFonts w:ascii="Arial" w:hAnsi="Arial" w:cs="Arial"/>
-          <w:sz w:val="26"/>
-          <w:szCs w:val="26"/>
-        </w:rPr>
-      </w:pPr>
-      <w:r>
-        <w:rPr>
-          <w:rFonts w:ascii="Arial" w:hAnsi="Arial" w:cs="Arial"/>
-          <w:sz w:val="26"/>
-          <w:szCs w:val="26"/>
-        </w:rPr>
-        <w:t>string memory _</w:t>
-      </w:r>
-      <w:proofErr w:type="spellStart"/>
-      <w:r>
-        <w:rPr>
-          <w:rFonts w:ascii="Arial" w:hAnsi="Arial" w:cs="Arial"/>
-          <w:sz w:val="26"/>
-          <w:szCs w:val="26"/>
-        </w:rPr>
-        <w:t>productName</w:t>
-      </w:r>
-      <w:proofErr w:type="spellEnd"/>
-      <w:r>
-        <w:rPr>
-          <w:rFonts w:ascii="Arial" w:hAnsi="Arial" w:cs="Arial"/>
-          <w:sz w:val="26"/>
-          <w:szCs w:val="26"/>
-        </w:rPr>
-        <w:t xml:space="preserve">, </w:t>
-      </w:r>
-    </w:p>
-    <w:p>
-      <w:pPr>
-        <w:pStyle w:val="ListParagraph"/>
-        <w:numPr>
-          <w:ilvl w:val="3"/>
-          <w:numId w:val="4"/>
-        </w:numPr>
-        <w:rPr>
-          <w:rFonts w:ascii="Arial" w:hAnsi="Arial" w:cs="Arial"/>
-          <w:sz w:val="26"/>
-          <w:szCs w:val="26"/>
-        </w:rPr>
-      </w:pPr>
-      <w:r>
-        <w:rPr>
-          <w:rFonts w:ascii="Arial" w:hAnsi="Arial" w:cs="Arial"/>
-          <w:sz w:val="26"/>
-          <w:szCs w:val="26"/>
-        </w:rPr>
-        <w:t>string memory _</w:t>
-      </w:r>
-      <w:proofErr w:type="spellStart"/>
-      <w:r>
-        <w:rPr>
-          <w:rFonts w:ascii="Arial" w:hAnsi="Arial" w:cs="Arial"/>
-          <w:sz w:val="26"/>
-          <w:szCs w:val="26"/>
-        </w:rPr>
-        <w:t>productDescription</w:t>
-      </w:r>
-      <w:proofErr w:type="spellEnd"/>
-      <w:r>
-        <w:rPr>
-          <w:rFonts w:ascii="Arial" w:hAnsi="Arial" w:cs="Arial"/>
-          <w:sz w:val="26"/>
-          <w:szCs w:val="26"/>
-        </w:rPr>
-        <w:t xml:space="preserve">, </w:t>
-      </w:r>
-    </w:p>
-    <w:p>
-      <w:pPr>
-        <w:pStyle w:val="ListParagraph"/>
-        <w:numPr>
-          <w:ilvl w:val="3"/>
-          <w:numId w:val="4"/>
-        </w:numPr>
-        <w:rPr>
-          <w:rFonts w:ascii="Arial" w:hAnsi="Arial" w:cs="Arial"/>
-          <w:sz w:val="26"/>
-          <w:szCs w:val="26"/>
-        </w:rPr>
-      </w:pPr>
-      <w:r>
-        <w:rPr>
-          <w:rFonts w:ascii="Arial" w:hAnsi="Arial" w:cs="Arial"/>
-          <w:sz w:val="26"/>
-          <w:szCs w:val="26"/>
-        </w:rPr>
         <w:t>string[] memory _</w:t>
       </w:r>
       <w:proofErr w:type="spellStart"/>
@@ -4140,7 +3770,23 @@
           <w:sz w:val="26"/>
           <w:szCs w:val="26"/>
         </w:rPr>
-        <w:t xml:space="preserve">3.2.8 </w:t>
+        <w:t>3.2.</w:t>
+      </w:r>
+      <w:r>
+        <w:rPr>
+          <w:rFonts w:ascii="Arial" w:hAnsi="Arial" w:cs="Arial"/>
+          <w:sz w:val="26"/>
+          <w:szCs w:val="26"/>
+        </w:rPr>
+        <w:t>7</w:t>
+      </w:r>
+      <w:r>
+        <w:rPr>
+          <w:rFonts w:ascii="Arial" w:hAnsi="Arial" w:cs="Arial"/>
+          <w:sz w:val="26"/>
+          <w:szCs w:val="26"/>
+        </w:rPr>
+        <w:t xml:space="preserve"> </w:t>
       </w:r>
       <w:proofErr w:type="spellStart"/>
       <w:r>
@@ -4204,15 +3850,7 @@
           <w:sz w:val="26"/>
           <w:szCs w:val="26"/>
         </w:rPr>
-        <w:t xml:space="preserve">Function purpose: </w:t>
-      </w:r>
-      <w:r>
-        <w:rPr>
-          <w:rFonts w:ascii="Arial" w:hAnsi="Arial" w:cs="Arial"/>
-          <w:sz w:val="26"/>
-          <w:szCs w:val="26"/>
-        </w:rPr>
-        <w:t>get session detail</w:t>
+        <w:t>Function purpose: get session detail</w:t>
       </w:r>
     </w:p>
     <w:p>
@@ -4420,6 +4058,7 @@
           <w:sz w:val="26"/>
           <w:szCs w:val="26"/>
         </w:rPr>
+        <w:lastRenderedPageBreak/>
         <w:tab/>
       </w:r>
     </w:p>
@@ -5067,15 +4706,6 @@
   </w:num>
   <w:num w:numId="4" w16cid:durableId="1355226564">
     <w:abstractNumId w:val="3"/>
-    <w:lvlOverride w:ilvl="0"/>
-    <w:lvlOverride w:ilvl="1"/>
-    <w:lvlOverride w:ilvl="2"/>
-    <w:lvlOverride w:ilvl="3"/>
-    <w:lvlOverride w:ilvl="4"/>
-    <w:lvlOverride w:ilvl="5"/>
-    <w:lvlOverride w:ilvl="6"/>
-    <w:lvlOverride w:ilvl="7"/>
-    <w:lvlOverride w:ilvl="8"/>
   </w:num>
   <w:num w:numId="5" w16cid:durableId="189147777">
     <w:abstractNumId w:val="1"/>
@@ -5201,6 +4831,7 @@
     <w:lsdException w:name="HTML Sample" w:semiHidden="1" w:unhideWhenUsed="1"/>
     <w:lsdException w:name="HTML Typewriter" w:semiHidden="1" w:unhideWhenUsed="1"/>
     <w:lsdException w:name="HTML Variable" w:semiHidden="1" w:unhideWhenUsed="1"/>
+    <w:lsdException w:name="Normal Table" w:semiHidden="1" w:unhideWhenUsed="1"/>
     <w:lsdException w:name="annotation subject" w:semiHidden="1" w:unhideWhenUsed="1"/>
     <w:lsdException w:name="No List" w:semiHidden="1" w:unhideWhenUsed="1"/>
     <w:lsdException w:name="Outline List 1" w:semiHidden="1" w:unhideWhenUsed="1"/>
@@ -5243,8 +4874,11 @@
     <w:lsdException w:name="Table Contemporary" w:semiHidden="1" w:unhideWhenUsed="1"/>
     <w:lsdException w:name="Table Elegant" w:semiHidden="1" w:unhideWhenUsed="1"/>
     <w:lsdException w:name="Table Professional" w:semiHidden="1" w:unhideWhenUsed="1"/>
+    <w:lsdException w:name="Table Subtle 1" w:semiHidden="1" w:unhideWhenUsed="1"/>
     <w:lsdException w:name="Table Subtle 2" w:semiHidden="1" w:unhideWhenUsed="1"/>
     <w:lsdException w:name="Table Web 1" w:semiHidden="1" w:unhideWhenUsed="1"/>
+    <w:lsdException w:name="Table Web 2" w:semiHidden="1" w:unhideWhenUsed="1"/>
+    <w:lsdException w:name="Table Web 3" w:semiHidden="1" w:unhideWhenUsed="1"/>
     <w:lsdException w:name="Balloon Text" w:semiHidden="1" w:unhideWhenUsed="1"/>
     <w:lsdException w:name="Table Grid" w:uiPriority="39"/>
     <w:lsdException w:name="Table Theme" w:semiHidden="1" w:unhideWhenUsed="1"/>
@@ -5549,6 +5183,7 @@
   <w:style w:type="character" w:default="1" w:styleId="DefaultParagraphFont">
     <w:name w:val="Default Paragraph Font"/>
     <w:uiPriority w:val="1"/>
+    <w:semiHidden/>
     <w:unhideWhenUsed/>
   </w:style>
   <w:style w:type="table" w:default="1" w:styleId="TableNormal">

</xml_diff>